<commit_message>
commit correção diagrama de entidades
</commit_message>
<xml_diff>
--- a/_Projeto Integrador.docx
+++ b/_Projeto Integrador.docx
@@ -60,7 +60,23 @@
           <w:rFonts w:ascii="Arial" w:eastAsia="Arial" w:hAnsi="Arial" w:cs="Arial"/>
           <w:sz w:val="24"/>
         </w:rPr>
-        <w:t>Lucas Julio de Souza</w:t>
+        <w:t xml:space="preserve">Lucas </w:t>
+      </w:r>
+      <w:proofErr w:type="spellStart"/>
+      <w:r>
+        <w:rPr>
+          <w:rFonts w:ascii="Arial" w:eastAsia="Arial" w:hAnsi="Arial" w:cs="Arial"/>
+          <w:sz w:val="24"/>
+        </w:rPr>
+        <w:t>Julio</w:t>
+      </w:r>
+      <w:proofErr w:type="spellEnd"/>
+      <w:r>
+        <w:rPr>
+          <w:rFonts w:ascii="Arial" w:eastAsia="Arial" w:hAnsi="Arial" w:cs="Arial"/>
+          <w:sz w:val="24"/>
+        </w:rPr>
+        <w:t xml:space="preserve"> de Souza</w:t>
       </w:r>
     </w:p>
     <w:p>
@@ -77,8 +93,17 @@
           <w:rFonts w:ascii="Arial" w:eastAsia="Arial" w:hAnsi="Arial" w:cs="Arial"/>
           <w:sz w:val="24"/>
         </w:rPr>
-        <w:t>Matheus Hennel</w:t>
-      </w:r>
+        <w:t xml:space="preserve">Matheus </w:t>
+      </w:r>
+      <w:proofErr w:type="spellStart"/>
+      <w:r>
+        <w:rPr>
+          <w:rFonts w:ascii="Arial" w:eastAsia="Arial" w:hAnsi="Arial" w:cs="Arial"/>
+          <w:sz w:val="24"/>
+        </w:rPr>
+        <w:t>Hennel</w:t>
+      </w:r>
+      <w:proofErr w:type="spellEnd"/>
     </w:p>
     <w:p>
       <w:pPr>
@@ -167,6 +192,7 @@
           <w:u w:val="single"/>
         </w:rPr>
       </w:pPr>
+      <w:proofErr w:type="spellStart"/>
       <w:r>
         <w:rPr>
           <w:rFonts w:ascii="Arial" w:eastAsia="Arial" w:hAnsi="Arial" w:cs="Arial"/>
@@ -175,6 +201,7 @@
         </w:rPr>
         <w:t>Dev&amp;Connection</w:t>
       </w:r>
+      <w:proofErr w:type="spellEnd"/>
     </w:p>
     <w:p>
       <w:pPr>
@@ -333,7 +360,23 @@
           <w:rFonts w:ascii="Arial" w:eastAsia="Arial" w:hAnsi="Arial" w:cs="Arial"/>
           <w:sz w:val="24"/>
         </w:rPr>
-        <w:t>Lucas Julio de Souza</w:t>
+        <w:t xml:space="preserve">Lucas </w:t>
+      </w:r>
+      <w:proofErr w:type="spellStart"/>
+      <w:r>
+        <w:rPr>
+          <w:rFonts w:ascii="Arial" w:eastAsia="Arial" w:hAnsi="Arial" w:cs="Arial"/>
+          <w:sz w:val="24"/>
+        </w:rPr>
+        <w:t>Julio</w:t>
+      </w:r>
+      <w:proofErr w:type="spellEnd"/>
+      <w:r>
+        <w:rPr>
+          <w:rFonts w:ascii="Arial" w:eastAsia="Arial" w:hAnsi="Arial" w:cs="Arial"/>
+          <w:sz w:val="24"/>
+        </w:rPr>
+        <w:t xml:space="preserve"> de Souza</w:t>
       </w:r>
     </w:p>
     <w:p>
@@ -350,7 +393,23 @@
           <w:rFonts w:ascii="Arial" w:eastAsia="Arial" w:hAnsi="Arial" w:cs="Arial"/>
           <w:sz w:val="24"/>
         </w:rPr>
-        <w:t xml:space="preserve">Matheus Hennel </w:t>
+        <w:t xml:space="preserve">Matheus </w:t>
+      </w:r>
+      <w:proofErr w:type="spellStart"/>
+      <w:r>
+        <w:rPr>
+          <w:rFonts w:ascii="Arial" w:eastAsia="Arial" w:hAnsi="Arial" w:cs="Arial"/>
+          <w:sz w:val="24"/>
+        </w:rPr>
+        <w:t>Hennel</w:t>
+      </w:r>
+      <w:proofErr w:type="spellEnd"/>
+      <w:r>
+        <w:rPr>
+          <w:rFonts w:ascii="Arial" w:eastAsia="Arial" w:hAnsi="Arial" w:cs="Arial"/>
+          <w:sz w:val="24"/>
+        </w:rPr>
+        <w:t xml:space="preserve"> </w:t>
       </w:r>
     </w:p>
     <w:p>
@@ -440,6 +499,7 @@
           <w:u w:val="single"/>
         </w:rPr>
       </w:pPr>
+      <w:proofErr w:type="spellStart"/>
       <w:r>
         <w:rPr>
           <w:rFonts w:ascii="Arial" w:eastAsia="Arial" w:hAnsi="Arial" w:cs="Arial"/>
@@ -448,6 +508,7 @@
         </w:rPr>
         <w:t>Dev&amp;Connection</w:t>
       </w:r>
+      <w:proofErr w:type="spellEnd"/>
     </w:p>
     <w:p>
       <w:pPr>
@@ -552,12 +613,37 @@
         </w:rPr>
         <w:t xml:space="preserve">: </w:t>
       </w:r>
-      <w:r>
-        <w:rPr>
-          <w:rFonts w:ascii="Arial" w:eastAsia="Arial" w:hAnsi="Arial" w:cs="Arial"/>
-          <w:sz w:val="24"/>
-        </w:rPr>
-        <w:t>Taynara Cerigueli Dutra.</w:t>
+      <w:proofErr w:type="spellStart"/>
+      <w:r>
+        <w:rPr>
+          <w:rFonts w:ascii="Arial" w:eastAsia="Arial" w:hAnsi="Arial" w:cs="Arial"/>
+          <w:sz w:val="24"/>
+        </w:rPr>
+        <w:t>Taynara</w:t>
+      </w:r>
+      <w:proofErr w:type="spellEnd"/>
+      <w:r>
+        <w:rPr>
+          <w:rFonts w:ascii="Arial" w:eastAsia="Arial" w:hAnsi="Arial" w:cs="Arial"/>
+          <w:sz w:val="24"/>
+        </w:rPr>
+        <w:t xml:space="preserve"> </w:t>
+      </w:r>
+      <w:proofErr w:type="spellStart"/>
+      <w:r>
+        <w:rPr>
+          <w:rFonts w:ascii="Arial" w:eastAsia="Arial" w:hAnsi="Arial" w:cs="Arial"/>
+          <w:sz w:val="24"/>
+        </w:rPr>
+        <w:t>Cerigueli</w:t>
+      </w:r>
+      <w:proofErr w:type="spellEnd"/>
+      <w:r>
+        <w:rPr>
+          <w:rFonts w:ascii="Arial" w:eastAsia="Arial" w:hAnsi="Arial" w:cs="Arial"/>
+          <w:sz w:val="24"/>
+        </w:rPr>
+        <w:t xml:space="preserve"> Dutra.</w:t>
       </w:r>
     </w:p>
     <w:p>
@@ -808,7 +894,29 @@
           <w:sz w:val="24"/>
           <w:u w:val="single"/>
         </w:rPr>
-        <w:t>Forma alternativa de carreira autónoma para desenvolvedores não podem ou não querem optar por uma carreira num emprego fixo.E, por outro lado facilitar o alcance a empresas de pequeno porte o acesso a sistemas de informação de forma acessível.</w:t>
+        <w:t xml:space="preserve">Forma alternativa de carreira autónoma para desenvolvedores não podem ou não querem optar por uma carreira num emprego </w:t>
+      </w:r>
+      <w:proofErr w:type="spellStart"/>
+      <w:proofErr w:type="gramStart"/>
+      <w:r>
+        <w:rPr>
+          <w:rFonts w:ascii="Arial" w:eastAsia="Arial" w:hAnsi="Arial" w:cs="Arial"/>
+          <w:color w:val="181717"/>
+          <w:sz w:val="24"/>
+          <w:u w:val="single"/>
+        </w:rPr>
+        <w:t>fixo.E</w:t>
+      </w:r>
+      <w:proofErr w:type="spellEnd"/>
+      <w:proofErr w:type="gramEnd"/>
+      <w:r>
+        <w:rPr>
+          <w:rFonts w:ascii="Arial" w:eastAsia="Arial" w:hAnsi="Arial" w:cs="Arial"/>
+          <w:color w:val="181717"/>
+          <w:sz w:val="24"/>
+          <w:u w:val="single"/>
+        </w:rPr>
+        <w:t>, por outro lado facilitar o alcance a empresas de pequeno porte o acesso a sistemas de informação de forma acessível.</w:t>
       </w:r>
     </w:p>
     <w:p>
@@ -937,10 +1045,10 @@
       </w:pPr>
       <w:r>
         <w:object w:dxaOrig="12715" w:dyaOrig="7147" w14:anchorId="24006E4C">
-          <v:rect id="rectole0000000000" o:spid="_x0000_i1025" style="width:635.5pt;height:357.5pt" o:ole="" o:preferrelative="t" stroked="f">
+          <v:rect id="rectole0000000000" o:spid="_x0000_i1025" style="width:636pt;height:357pt" o:ole="" o:preferrelative="t" stroked="f">
             <v:imagedata r:id="rId5" o:title=""/>
           </v:rect>
-          <o:OLEObject Type="Embed" ProgID="StaticMetafile" ShapeID="rectole0000000000" DrawAspect="Content" ObjectID="_1731703140" r:id="rId6"/>
+          <o:OLEObject Type="Embed" ProgID="StaticMetafile" ShapeID="rectole0000000000" DrawAspect="Content" ObjectID="_1731703998" r:id="rId6"/>
         </w:object>
       </w:r>
     </w:p>
@@ -997,13 +1105,41 @@
           <w:sz w:val="24"/>
         </w:rPr>
       </w:pPr>
+      <w:proofErr w:type="spellStart"/>
       <w:r>
         <w:rPr>
           <w:rFonts w:ascii="Arial" w:eastAsia="Arial" w:hAnsi="Arial" w:cs="Arial"/>
           <w:color w:val="181717"/>
           <w:sz w:val="24"/>
         </w:rPr>
-        <w:t>Innovea - Empresa que busca implementar soluções em TI por meio de desenvolvedores que são recrutados utilizando de um processo de seleção feito a partir da avaliação de seu curriculo.</w:t>
+        <w:t>Innovea</w:t>
+      </w:r>
+      <w:proofErr w:type="spellEnd"/>
+      <w:r>
+        <w:rPr>
+          <w:rFonts w:ascii="Arial" w:eastAsia="Arial" w:hAnsi="Arial" w:cs="Arial"/>
+          <w:color w:val="181717"/>
+          <w:sz w:val="24"/>
+        </w:rPr>
+        <w:t xml:space="preserve"> - Empresa que busca implementar soluções em TI por meio de desenvolvedores que são recrutados utilizando de um processo de seleção feito a partir da avaliação de seu </w:t>
+      </w:r>
+      <w:proofErr w:type="spellStart"/>
+      <w:r>
+        <w:rPr>
+          <w:rFonts w:ascii="Arial" w:eastAsia="Arial" w:hAnsi="Arial" w:cs="Arial"/>
+          <w:color w:val="181717"/>
+          <w:sz w:val="24"/>
+        </w:rPr>
+        <w:t>curriculo</w:t>
+      </w:r>
+      <w:proofErr w:type="spellEnd"/>
+      <w:r>
+        <w:rPr>
+          <w:rFonts w:ascii="Arial" w:eastAsia="Arial" w:hAnsi="Arial" w:cs="Arial"/>
+          <w:color w:val="181717"/>
+          <w:sz w:val="24"/>
+        </w:rPr>
+        <w:t>.</w:t>
       </w:r>
     </w:p>
     <w:p>
@@ -1016,6 +1152,7 @@
           <w:sz w:val="24"/>
         </w:rPr>
       </w:pPr>
+      <w:proofErr w:type="spellStart"/>
       <w:r>
         <w:rPr>
           <w:rFonts w:ascii="Arial" w:eastAsia="Arial" w:hAnsi="Arial" w:cs="Arial"/>
@@ -1023,7 +1160,52 @@
           <w:sz w:val="24"/>
         </w:rPr>
         <w:lastRenderedPageBreak/>
-        <w:t>GeekHunter- Oferta empregos, tanto CLT quanto PJ, para desenvolvedores que se cadastram no site e passam pela avaliação deles para fazer parte, eles ofertam no site os trabalhos e o Dev se candidata para as vagas.</w:t>
+        <w:t>GeekHunter</w:t>
+      </w:r>
+      <w:proofErr w:type="spellEnd"/>
+      <w:r>
+        <w:rPr>
+          <w:rFonts w:ascii="Arial" w:eastAsia="Arial" w:hAnsi="Arial" w:cs="Arial"/>
+          <w:color w:val="181717"/>
+          <w:sz w:val="24"/>
+        </w:rPr>
+        <w:t xml:space="preserve">- Oferta empregos, tanto CLT quanto PJ, para desenvolvedores que se cadastram no site e passam pela avaliação deles para fazer parte, eles ofertam no site os trabalhos e o </w:t>
+      </w:r>
+      <w:proofErr w:type="spellStart"/>
+      <w:r>
+        <w:rPr>
+          <w:rFonts w:ascii="Arial" w:eastAsia="Arial" w:hAnsi="Arial" w:cs="Arial"/>
+          <w:color w:val="181717"/>
+          <w:sz w:val="24"/>
+        </w:rPr>
+        <w:t>Dev</w:t>
+      </w:r>
+      <w:proofErr w:type="spellEnd"/>
+      <w:r>
+        <w:rPr>
+          <w:rFonts w:ascii="Arial" w:eastAsia="Arial" w:hAnsi="Arial" w:cs="Arial"/>
+          <w:color w:val="181717"/>
+          <w:sz w:val="24"/>
+        </w:rPr>
+        <w:t xml:space="preserve"> se </w:t>
+      </w:r>
+      <w:proofErr w:type="gramStart"/>
+      <w:r>
+        <w:rPr>
+          <w:rFonts w:ascii="Arial" w:eastAsia="Arial" w:hAnsi="Arial" w:cs="Arial"/>
+          <w:color w:val="181717"/>
+          <w:sz w:val="24"/>
+        </w:rPr>
+        <w:t>candidata</w:t>
+      </w:r>
+      <w:proofErr w:type="gramEnd"/>
+      <w:r>
+        <w:rPr>
+          <w:rFonts w:ascii="Arial" w:eastAsia="Arial" w:hAnsi="Arial" w:cs="Arial"/>
+          <w:color w:val="181717"/>
+          <w:sz w:val="24"/>
+        </w:rPr>
+        <w:t xml:space="preserve"> para as vagas.</w:t>
       </w:r>
     </w:p>
     <w:p>
@@ -1036,13 +1218,41 @@
           <w:sz w:val="24"/>
         </w:rPr>
       </w:pPr>
+      <w:proofErr w:type="spellStart"/>
       <w:r>
         <w:rPr>
           <w:rFonts w:ascii="Arial" w:eastAsia="Arial" w:hAnsi="Arial" w:cs="Arial"/>
           <w:color w:val="181717"/>
           <w:sz w:val="24"/>
         </w:rPr>
-        <w:t>Linkedin - Oferta empregos em diversas areas não só em TI.</w:t>
+        <w:t>Linkedin</w:t>
+      </w:r>
+      <w:proofErr w:type="spellEnd"/>
+      <w:r>
+        <w:rPr>
+          <w:rFonts w:ascii="Arial" w:eastAsia="Arial" w:hAnsi="Arial" w:cs="Arial"/>
+          <w:color w:val="181717"/>
+          <w:sz w:val="24"/>
+        </w:rPr>
+        <w:t xml:space="preserve"> - Oferta empregos em diversas </w:t>
+      </w:r>
+      <w:proofErr w:type="spellStart"/>
+      <w:r>
+        <w:rPr>
+          <w:rFonts w:ascii="Arial" w:eastAsia="Arial" w:hAnsi="Arial" w:cs="Arial"/>
+          <w:color w:val="181717"/>
+          <w:sz w:val="24"/>
+        </w:rPr>
+        <w:t>areas</w:t>
+      </w:r>
+      <w:proofErr w:type="spellEnd"/>
+      <w:r>
+        <w:rPr>
+          <w:rFonts w:ascii="Arial" w:eastAsia="Arial" w:hAnsi="Arial" w:cs="Arial"/>
+          <w:color w:val="181717"/>
+          <w:sz w:val="24"/>
+        </w:rPr>
+        <w:t xml:space="preserve"> não só em TI.</w:t>
       </w:r>
     </w:p>
     <w:p>
@@ -1055,13 +1265,41 @@
           <w:sz w:val="24"/>
         </w:rPr>
       </w:pPr>
+      <w:proofErr w:type="spellStart"/>
       <w:r>
         <w:rPr>
           <w:rFonts w:ascii="Arial" w:eastAsia="Arial" w:hAnsi="Arial" w:cs="Arial"/>
           <w:color w:val="181717"/>
           <w:sz w:val="24"/>
         </w:rPr>
-        <w:t>Dev&amp;Connection - Empresa com foco na oferta de mão de obra em desenvolvimento de forma simples e acessivel para qualquer pessoa.</w:t>
+        <w:t>Dev&amp;Connection</w:t>
+      </w:r>
+      <w:proofErr w:type="spellEnd"/>
+      <w:r>
+        <w:rPr>
+          <w:rFonts w:ascii="Arial" w:eastAsia="Arial" w:hAnsi="Arial" w:cs="Arial"/>
+          <w:color w:val="181717"/>
+          <w:sz w:val="24"/>
+        </w:rPr>
+        <w:t xml:space="preserve"> - Empresa com foco na oferta de mão de obra em desenvolvimento de forma simples e </w:t>
+      </w:r>
+      <w:proofErr w:type="spellStart"/>
+      <w:r>
+        <w:rPr>
+          <w:rFonts w:ascii="Arial" w:eastAsia="Arial" w:hAnsi="Arial" w:cs="Arial"/>
+          <w:color w:val="181717"/>
+          <w:sz w:val="24"/>
+        </w:rPr>
+        <w:t>acessivel</w:t>
+      </w:r>
+      <w:proofErr w:type="spellEnd"/>
+      <w:r>
+        <w:rPr>
+          <w:rFonts w:ascii="Arial" w:eastAsia="Arial" w:hAnsi="Arial" w:cs="Arial"/>
+          <w:color w:val="181717"/>
+          <w:sz w:val="24"/>
+        </w:rPr>
+        <w:t xml:space="preserve"> para qualquer pessoa.</w:t>
       </w:r>
     </w:p>
     <w:p>
@@ -1185,6 +1423,7 @@
               <w:spacing w:line="240" w:lineRule="auto"/>
               <w:jc w:val="center"/>
             </w:pPr>
+            <w:proofErr w:type="spellStart"/>
             <w:r>
               <w:rPr>
                 <w:rFonts w:ascii="Arial" w:eastAsia="Arial" w:hAnsi="Arial" w:cs="Arial"/>
@@ -1193,6 +1432,7 @@
               </w:rPr>
               <w:t>Dev&amp;Connection</w:t>
             </w:r>
+            <w:proofErr w:type="spellEnd"/>
           </w:p>
         </w:tc>
       </w:tr>
@@ -1248,12 +1488,14 @@
               <w:spacing w:line="240" w:lineRule="auto"/>
               <w:jc w:val="center"/>
             </w:pPr>
+            <w:proofErr w:type="spellStart"/>
             <w:r>
               <w:rPr>
                 <w:rFonts w:ascii="Arial" w:eastAsia="Arial" w:hAnsi="Arial" w:cs="Arial"/>
               </w:rPr>
               <w:t>Linkedin</w:t>
             </w:r>
+            <w:proofErr w:type="spellEnd"/>
           </w:p>
         </w:tc>
         <w:tc>
@@ -1277,12 +1519,14 @@
               <w:spacing w:line="240" w:lineRule="auto"/>
               <w:jc w:val="center"/>
             </w:pPr>
+            <w:proofErr w:type="spellStart"/>
             <w:r>
               <w:rPr>
                 <w:rFonts w:ascii="Arial" w:eastAsia="Arial" w:hAnsi="Arial" w:cs="Arial"/>
               </w:rPr>
               <w:t>GeekHUnter</w:t>
             </w:r>
+            <w:proofErr w:type="spellEnd"/>
           </w:p>
         </w:tc>
         <w:tc>
@@ -1306,12 +1550,14 @@
               <w:spacing w:line="240" w:lineRule="auto"/>
               <w:jc w:val="center"/>
             </w:pPr>
+            <w:proofErr w:type="spellStart"/>
             <w:r>
               <w:rPr>
                 <w:rFonts w:ascii="Arial" w:eastAsia="Arial" w:hAnsi="Arial" w:cs="Arial"/>
               </w:rPr>
               <w:t>Innovea</w:t>
             </w:r>
+            <w:proofErr w:type="spellEnd"/>
           </w:p>
         </w:tc>
         <w:tc>
@@ -1833,8 +2079,17 @@
                 <w:rFonts w:ascii="Arial" w:eastAsia="Arial" w:hAnsi="Arial" w:cs="Arial"/>
                 <w:sz w:val="24"/>
               </w:rPr>
-              <w:t>Empresas escolhem os devs</w:t>
-            </w:r>
+              <w:t xml:space="preserve">Empresas escolhem os </w:t>
+            </w:r>
+            <w:proofErr w:type="spellStart"/>
+            <w:r>
+              <w:rPr>
+                <w:rFonts w:ascii="Arial" w:eastAsia="Arial" w:hAnsi="Arial" w:cs="Arial"/>
+                <w:sz w:val="24"/>
+              </w:rPr>
+              <w:t>devs</w:t>
+            </w:r>
+            <w:proofErr w:type="spellEnd"/>
           </w:p>
         </w:tc>
         <w:tc>
@@ -2346,10 +2601,10 @@
       </w:pPr>
       <w:r>
         <w:object w:dxaOrig="8310" w:dyaOrig="5924" w14:anchorId="4CD15660">
-          <v:rect id="rectole0000000001" o:spid="_x0000_i1026" style="width:415.7pt;height:296.15pt" o:ole="" o:preferrelative="t" stroked="f">
+          <v:rect id="rectole0000000001" o:spid="_x0000_i1026" style="width:415.5pt;height:296.25pt" o:ole="" o:preferrelative="t" stroked="f">
             <v:imagedata r:id="rId7" o:title=""/>
           </v:rect>
-          <o:OLEObject Type="Embed" ProgID="StaticMetafile" ShapeID="rectole0000000001" DrawAspect="Content" ObjectID="_1731703141" r:id="rId8"/>
+          <o:OLEObject Type="Embed" ProgID="StaticMetafile" ShapeID="rectole0000000001" DrawAspect="Content" ObjectID="_1731703999" r:id="rId8"/>
         </w:object>
       </w:r>
     </w:p>
@@ -2368,10 +2623,10 @@
       </w:pPr>
       <w:r>
         <w:object w:dxaOrig="8310" w:dyaOrig="5894" w14:anchorId="4DAD2782">
-          <v:rect id="rectole0000000002" o:spid="_x0000_i1027" style="width:415.7pt;height:294.9pt" o:ole="" o:preferrelative="t" stroked="f">
+          <v:rect id="rectole0000000002" o:spid="_x0000_i1027" style="width:415.5pt;height:294.75pt" o:ole="" o:preferrelative="t" stroked="f">
             <v:imagedata r:id="rId9" o:title=""/>
           </v:rect>
-          <o:OLEObject Type="Embed" ProgID="StaticMetafile" ShapeID="rectole0000000002" DrawAspect="Content" ObjectID="_1731703142" r:id="rId10"/>
+          <o:OLEObject Type="Embed" ProgID="StaticMetafile" ShapeID="rectole0000000002" DrawAspect="Content" ObjectID="_1731704000" r:id="rId10"/>
         </w:object>
       </w:r>
     </w:p>
@@ -2390,10 +2645,10 @@
       </w:pPr>
       <w:r>
         <w:object w:dxaOrig="8310" w:dyaOrig="5924" w14:anchorId="397DBEE5">
-          <v:rect id="rectole0000000003" o:spid="_x0000_i1028" style="width:415.7pt;height:296.15pt" o:ole="" o:preferrelative="t" stroked="f">
+          <v:rect id="rectole0000000003" o:spid="_x0000_i1028" style="width:415.5pt;height:296.25pt" o:ole="" o:preferrelative="t" stroked="f">
             <v:imagedata r:id="rId11" o:title=""/>
           </v:rect>
-          <o:OLEObject Type="Embed" ProgID="StaticMetafile" ShapeID="rectole0000000003" DrawAspect="Content" ObjectID="_1731703143" r:id="rId12"/>
+          <o:OLEObject Type="Embed" ProgID="StaticMetafile" ShapeID="rectole0000000003" DrawAspect="Content" ObjectID="_1731704001" r:id="rId12"/>
         </w:object>
       </w:r>
     </w:p>
@@ -2982,7 +3237,23 @@
           <w:rFonts w:ascii="Times New Roman" w:eastAsia="Times New Roman" w:hAnsi="Times New Roman" w:cs="Times New Roman"/>
           <w:sz w:val="24"/>
         </w:rPr>
-        <w:t>RF-001 - O Sistema manterá o cadastro de usuarios na plataforma.</w:t>
+        <w:t xml:space="preserve">RF-001 - O Sistema manterá o cadastro de </w:t>
+      </w:r>
+      <w:proofErr w:type="spellStart"/>
+      <w:r>
+        <w:rPr>
+          <w:rFonts w:ascii="Times New Roman" w:eastAsia="Times New Roman" w:hAnsi="Times New Roman" w:cs="Times New Roman"/>
+          <w:sz w:val="24"/>
+        </w:rPr>
+        <w:t>usuarios</w:t>
+      </w:r>
+      <w:proofErr w:type="spellEnd"/>
+      <w:r>
+        <w:rPr>
+          <w:rFonts w:ascii="Times New Roman" w:eastAsia="Times New Roman" w:hAnsi="Times New Roman" w:cs="Times New Roman"/>
+          <w:sz w:val="24"/>
+        </w:rPr>
+        <w:t xml:space="preserve"> na plataforma.</w:t>
       </w:r>
     </w:p>
     <w:p>
@@ -3036,7 +3307,57 @@
           <w:rFonts w:ascii="Times New Roman" w:eastAsia="Times New Roman" w:hAnsi="Times New Roman" w:cs="Times New Roman"/>
           <w:sz w:val="24"/>
         </w:rPr>
-        <w:t>RF-003 -Aos usuarios do tipo cliente,o sistema permitirá visualizar as opções de desenvolvedores disponiveis na aplicação.</w:t>
+        <w:t xml:space="preserve">RF-003 -Aos </w:t>
+      </w:r>
+      <w:proofErr w:type="spellStart"/>
+      <w:r>
+        <w:rPr>
+          <w:rFonts w:ascii="Times New Roman" w:eastAsia="Times New Roman" w:hAnsi="Times New Roman" w:cs="Times New Roman"/>
+          <w:sz w:val="24"/>
+        </w:rPr>
+        <w:t>usuarios</w:t>
+      </w:r>
+      <w:proofErr w:type="spellEnd"/>
+      <w:r>
+        <w:rPr>
+          <w:rFonts w:ascii="Times New Roman" w:eastAsia="Times New Roman" w:hAnsi="Times New Roman" w:cs="Times New Roman"/>
+          <w:sz w:val="24"/>
+        </w:rPr>
+        <w:t xml:space="preserve"> do tipo </w:t>
+      </w:r>
+      <w:proofErr w:type="spellStart"/>
+      <w:proofErr w:type="gramStart"/>
+      <w:r>
+        <w:rPr>
+          <w:rFonts w:ascii="Times New Roman" w:eastAsia="Times New Roman" w:hAnsi="Times New Roman" w:cs="Times New Roman"/>
+          <w:sz w:val="24"/>
+        </w:rPr>
+        <w:t>cliente,o</w:t>
+      </w:r>
+      <w:proofErr w:type="spellEnd"/>
+      <w:proofErr w:type="gramEnd"/>
+      <w:r>
+        <w:rPr>
+          <w:rFonts w:ascii="Times New Roman" w:eastAsia="Times New Roman" w:hAnsi="Times New Roman" w:cs="Times New Roman"/>
+          <w:sz w:val="24"/>
+        </w:rPr>
+        <w:t xml:space="preserve"> sistema permitirá visualizar as opções de desenvolvedores </w:t>
+      </w:r>
+      <w:proofErr w:type="spellStart"/>
+      <w:r>
+        <w:rPr>
+          <w:rFonts w:ascii="Times New Roman" w:eastAsia="Times New Roman" w:hAnsi="Times New Roman" w:cs="Times New Roman"/>
+          <w:sz w:val="24"/>
+        </w:rPr>
+        <w:t>disponiveis</w:t>
+      </w:r>
+      <w:proofErr w:type="spellEnd"/>
+      <w:r>
+        <w:rPr>
+          <w:rFonts w:ascii="Times New Roman" w:eastAsia="Times New Roman" w:hAnsi="Times New Roman" w:cs="Times New Roman"/>
+          <w:sz w:val="24"/>
+        </w:rPr>
+        <w:t xml:space="preserve"> na aplicação.</w:t>
       </w:r>
     </w:p>
     <w:p>
@@ -3063,7 +3384,23 @@
           <w:rFonts w:ascii="Times New Roman" w:eastAsia="Times New Roman" w:hAnsi="Times New Roman" w:cs="Times New Roman"/>
           <w:sz w:val="24"/>
         </w:rPr>
-        <w:t xml:space="preserve">RF-004 - Aos usuarios do tipo desenvolvedor, o sistema permitirá visualizar as opções projeto ofertados pelos clientes disponíveis na aplicação. </w:t>
+        <w:t xml:space="preserve">RF-004 - Aos </w:t>
+      </w:r>
+      <w:proofErr w:type="spellStart"/>
+      <w:r>
+        <w:rPr>
+          <w:rFonts w:ascii="Times New Roman" w:eastAsia="Times New Roman" w:hAnsi="Times New Roman" w:cs="Times New Roman"/>
+          <w:sz w:val="24"/>
+        </w:rPr>
+        <w:t>usuarios</w:t>
+      </w:r>
+      <w:proofErr w:type="spellEnd"/>
+      <w:r>
+        <w:rPr>
+          <w:rFonts w:ascii="Times New Roman" w:eastAsia="Times New Roman" w:hAnsi="Times New Roman" w:cs="Times New Roman"/>
+          <w:sz w:val="24"/>
+        </w:rPr>
+        <w:t xml:space="preserve"> do tipo desenvolvedor, o sistema permitirá visualizar as opções projeto ofertados pelos clientes disponíveis na aplicação. </w:t>
       </w:r>
     </w:p>
     <w:p>
@@ -3090,7 +3427,23 @@
           <w:rFonts w:ascii="Times New Roman" w:eastAsia="Times New Roman" w:hAnsi="Times New Roman" w:cs="Times New Roman"/>
           <w:sz w:val="24"/>
         </w:rPr>
-        <w:t xml:space="preserve">RF-005 - O Sistema permitirá que o usuario edite seu perfil a qualquer momento possibilitando a exclusão ou adição de projetos na plataforma </w:t>
+        <w:t xml:space="preserve">RF-005 - O Sistema permitirá que o </w:t>
+      </w:r>
+      <w:proofErr w:type="spellStart"/>
+      <w:r>
+        <w:rPr>
+          <w:rFonts w:ascii="Times New Roman" w:eastAsia="Times New Roman" w:hAnsi="Times New Roman" w:cs="Times New Roman"/>
+          <w:sz w:val="24"/>
+        </w:rPr>
+        <w:t>usuario</w:t>
+      </w:r>
+      <w:proofErr w:type="spellEnd"/>
+      <w:r>
+        <w:rPr>
+          <w:rFonts w:ascii="Times New Roman" w:eastAsia="Times New Roman" w:hAnsi="Times New Roman" w:cs="Times New Roman"/>
+          <w:sz w:val="24"/>
+        </w:rPr>
+        <w:t xml:space="preserve"> edite seu perfil a qualquer momento possibilitando a exclusão ou adição de projetos na plataforma </w:t>
       </w:r>
     </w:p>
     <w:p>
@@ -3171,7 +3524,23 @@
           <w:rFonts w:ascii="Times New Roman" w:eastAsia="Times New Roman" w:hAnsi="Times New Roman" w:cs="Times New Roman"/>
           <w:sz w:val="24"/>
         </w:rPr>
-        <w:t>RF-008 - O sistema receberá o pagamento do cliente por fases, quando o Dev terminar a fase, receberá o pagamento.</w:t>
+        <w:t xml:space="preserve">RF-008 - O sistema receberá o pagamento do cliente por fases, quando o </w:t>
+      </w:r>
+      <w:proofErr w:type="spellStart"/>
+      <w:r>
+        <w:rPr>
+          <w:rFonts w:ascii="Times New Roman" w:eastAsia="Times New Roman" w:hAnsi="Times New Roman" w:cs="Times New Roman"/>
+          <w:sz w:val="24"/>
+        </w:rPr>
+        <w:t>Dev</w:t>
+      </w:r>
+      <w:proofErr w:type="spellEnd"/>
+      <w:r>
+        <w:rPr>
+          <w:rFonts w:ascii="Times New Roman" w:eastAsia="Times New Roman" w:hAnsi="Times New Roman" w:cs="Times New Roman"/>
+          <w:sz w:val="24"/>
+        </w:rPr>
+        <w:t xml:space="preserve"> terminar a fase, receberá o pagamento.</w:t>
       </w:r>
     </w:p>
     <w:p>
@@ -3198,7 +3567,23 @@
           <w:rFonts w:ascii="Times New Roman" w:eastAsia="Times New Roman" w:hAnsi="Times New Roman" w:cs="Times New Roman"/>
           <w:sz w:val="24"/>
         </w:rPr>
-        <w:t>RF-009 - O sistema mostrará os projetos, disponíveis para os Devs, e eles poderão oferecer propostas para os clientes.</w:t>
+        <w:t xml:space="preserve">RF-009 - O sistema mostrará os projetos, disponíveis para os </w:t>
+      </w:r>
+      <w:proofErr w:type="spellStart"/>
+      <w:r>
+        <w:rPr>
+          <w:rFonts w:ascii="Times New Roman" w:eastAsia="Times New Roman" w:hAnsi="Times New Roman" w:cs="Times New Roman"/>
+          <w:sz w:val="24"/>
+        </w:rPr>
+        <w:t>Devs</w:t>
+      </w:r>
+      <w:proofErr w:type="spellEnd"/>
+      <w:r>
+        <w:rPr>
+          <w:rFonts w:ascii="Times New Roman" w:eastAsia="Times New Roman" w:hAnsi="Times New Roman" w:cs="Times New Roman"/>
+          <w:sz w:val="24"/>
+        </w:rPr>
+        <w:t>, e eles poderão oferecer propostas para os clientes.</w:t>
       </w:r>
     </w:p>
     <w:p>
@@ -3253,7 +3638,23 @@
           <w:sz w:val="24"/>
         </w:rPr>
         <w:lastRenderedPageBreak/>
-        <w:t>RF-011 - O sistema permitirá o cliente, entrar em contato com o Dev e oferecer uma proposta para ele.</w:t>
+        <w:t xml:space="preserve">RF-011 - O sistema permitirá o cliente, entrar em contato com o </w:t>
+      </w:r>
+      <w:proofErr w:type="spellStart"/>
+      <w:r>
+        <w:rPr>
+          <w:rFonts w:ascii="Times New Roman" w:eastAsia="Times New Roman" w:hAnsi="Times New Roman" w:cs="Times New Roman"/>
+          <w:sz w:val="24"/>
+        </w:rPr>
+        <w:t>Dev</w:t>
+      </w:r>
+      <w:proofErr w:type="spellEnd"/>
+      <w:r>
+        <w:rPr>
+          <w:rFonts w:ascii="Times New Roman" w:eastAsia="Times New Roman" w:hAnsi="Times New Roman" w:cs="Times New Roman"/>
+          <w:sz w:val="24"/>
+        </w:rPr>
+        <w:t xml:space="preserve"> e oferecer uma proposta para ele.</w:t>
       </w:r>
     </w:p>
     <w:p>
@@ -3280,7 +3681,128 @@
           <w:rFonts w:ascii="Times New Roman" w:eastAsia="Times New Roman" w:hAnsi="Times New Roman" w:cs="Times New Roman"/>
           <w:sz w:val="24"/>
         </w:rPr>
-        <w:t>RF-012 - Após o  Dev e o Cliente entraem em um acordo, o cliente irá ir até o projeto ofertado dele e clicará no botão de "Contratar Dev" que estará disponível no projeto dele, e colocará o ID do Dev que deseja contrarar, após isso será enviado uma solicitação para o Dev aceitar entrar no projeto, após aceitar, os 2 terão disponível a aba das quests(fases).</w:t>
+        <w:t xml:space="preserve">RF-012 - Após </w:t>
+      </w:r>
+      <w:proofErr w:type="gramStart"/>
+      <w:r>
+        <w:rPr>
+          <w:rFonts w:ascii="Times New Roman" w:eastAsia="Times New Roman" w:hAnsi="Times New Roman" w:cs="Times New Roman"/>
+          <w:sz w:val="24"/>
+        </w:rPr>
+        <w:t xml:space="preserve">o  </w:t>
+      </w:r>
+      <w:proofErr w:type="spellStart"/>
+      <w:r>
+        <w:rPr>
+          <w:rFonts w:ascii="Times New Roman" w:eastAsia="Times New Roman" w:hAnsi="Times New Roman" w:cs="Times New Roman"/>
+          <w:sz w:val="24"/>
+        </w:rPr>
+        <w:t>Dev</w:t>
+      </w:r>
+      <w:proofErr w:type="spellEnd"/>
+      <w:proofErr w:type="gramEnd"/>
+      <w:r>
+        <w:rPr>
+          <w:rFonts w:ascii="Times New Roman" w:eastAsia="Times New Roman" w:hAnsi="Times New Roman" w:cs="Times New Roman"/>
+          <w:sz w:val="24"/>
+        </w:rPr>
+        <w:t xml:space="preserve"> e o Cliente </w:t>
+      </w:r>
+      <w:proofErr w:type="spellStart"/>
+      <w:r>
+        <w:rPr>
+          <w:rFonts w:ascii="Times New Roman" w:eastAsia="Times New Roman" w:hAnsi="Times New Roman" w:cs="Times New Roman"/>
+          <w:sz w:val="24"/>
+        </w:rPr>
+        <w:t>entraem</w:t>
+      </w:r>
+      <w:proofErr w:type="spellEnd"/>
+      <w:r>
+        <w:rPr>
+          <w:rFonts w:ascii="Times New Roman" w:eastAsia="Times New Roman" w:hAnsi="Times New Roman" w:cs="Times New Roman"/>
+          <w:sz w:val="24"/>
+        </w:rPr>
+        <w:t xml:space="preserve"> em um acordo, o cliente irá ir até o projeto ofertado dele e clicará no botão de "Contratar </w:t>
+      </w:r>
+      <w:proofErr w:type="spellStart"/>
+      <w:r>
+        <w:rPr>
+          <w:rFonts w:ascii="Times New Roman" w:eastAsia="Times New Roman" w:hAnsi="Times New Roman" w:cs="Times New Roman"/>
+          <w:sz w:val="24"/>
+        </w:rPr>
+        <w:t>Dev</w:t>
+      </w:r>
+      <w:proofErr w:type="spellEnd"/>
+      <w:r>
+        <w:rPr>
+          <w:rFonts w:ascii="Times New Roman" w:eastAsia="Times New Roman" w:hAnsi="Times New Roman" w:cs="Times New Roman"/>
+          <w:sz w:val="24"/>
+        </w:rPr>
+        <w:t xml:space="preserve">" que estará disponível no projeto dele, e colocará o ID do </w:t>
+      </w:r>
+      <w:proofErr w:type="spellStart"/>
+      <w:r>
+        <w:rPr>
+          <w:rFonts w:ascii="Times New Roman" w:eastAsia="Times New Roman" w:hAnsi="Times New Roman" w:cs="Times New Roman"/>
+          <w:sz w:val="24"/>
+        </w:rPr>
+        <w:t>Dev</w:t>
+      </w:r>
+      <w:proofErr w:type="spellEnd"/>
+      <w:r>
+        <w:rPr>
+          <w:rFonts w:ascii="Times New Roman" w:eastAsia="Times New Roman" w:hAnsi="Times New Roman" w:cs="Times New Roman"/>
+          <w:sz w:val="24"/>
+        </w:rPr>
+        <w:t xml:space="preserve"> que deseja </w:t>
+      </w:r>
+      <w:proofErr w:type="spellStart"/>
+      <w:r>
+        <w:rPr>
+          <w:rFonts w:ascii="Times New Roman" w:eastAsia="Times New Roman" w:hAnsi="Times New Roman" w:cs="Times New Roman"/>
+          <w:sz w:val="24"/>
+        </w:rPr>
+        <w:t>contrarar</w:t>
+      </w:r>
+      <w:proofErr w:type="spellEnd"/>
+      <w:r>
+        <w:rPr>
+          <w:rFonts w:ascii="Times New Roman" w:eastAsia="Times New Roman" w:hAnsi="Times New Roman" w:cs="Times New Roman"/>
+          <w:sz w:val="24"/>
+        </w:rPr>
+        <w:t xml:space="preserve">, após isso será enviado uma solicitação para o </w:t>
+      </w:r>
+      <w:proofErr w:type="spellStart"/>
+      <w:r>
+        <w:rPr>
+          <w:rFonts w:ascii="Times New Roman" w:eastAsia="Times New Roman" w:hAnsi="Times New Roman" w:cs="Times New Roman"/>
+          <w:sz w:val="24"/>
+        </w:rPr>
+        <w:t>Dev</w:t>
+      </w:r>
+      <w:proofErr w:type="spellEnd"/>
+      <w:r>
+        <w:rPr>
+          <w:rFonts w:ascii="Times New Roman" w:eastAsia="Times New Roman" w:hAnsi="Times New Roman" w:cs="Times New Roman"/>
+          <w:sz w:val="24"/>
+        </w:rPr>
+        <w:t xml:space="preserve"> aceitar entrar no projeto, após aceitar, os 2 terão disponível a aba das </w:t>
+      </w:r>
+      <w:proofErr w:type="spellStart"/>
+      <w:r>
+        <w:rPr>
+          <w:rFonts w:ascii="Times New Roman" w:eastAsia="Times New Roman" w:hAnsi="Times New Roman" w:cs="Times New Roman"/>
+          <w:sz w:val="24"/>
+        </w:rPr>
+        <w:t>quests</w:t>
+      </w:r>
+      <w:proofErr w:type="spellEnd"/>
+      <w:r>
+        <w:rPr>
+          <w:rFonts w:ascii="Times New Roman" w:eastAsia="Times New Roman" w:hAnsi="Times New Roman" w:cs="Times New Roman"/>
+          <w:sz w:val="24"/>
+        </w:rPr>
+        <w:t>(fases).</w:t>
       </w:r>
     </w:p>
     <w:p>
@@ -3361,7 +3883,55 @@
           <w:rFonts w:ascii="Times New Roman" w:eastAsia="Times New Roman" w:hAnsi="Times New Roman" w:cs="Times New Roman"/>
           <w:sz w:val="24"/>
         </w:rPr>
-        <w:t>RF-015 - O sistema perimitrá, após o dev aceitar a solicitação para fazer parte do projeto, o cliente terá que por os seguintes dados: o valor que foi combinado, o prazo para a execução do projeto e os casos de uso.</w:t>
+        <w:t xml:space="preserve">RF-015 - O sistema </w:t>
+      </w:r>
+      <w:proofErr w:type="spellStart"/>
+      <w:r>
+        <w:rPr>
+          <w:rFonts w:ascii="Times New Roman" w:eastAsia="Times New Roman" w:hAnsi="Times New Roman" w:cs="Times New Roman"/>
+          <w:sz w:val="24"/>
+        </w:rPr>
+        <w:t>perimitrá</w:t>
+      </w:r>
+      <w:proofErr w:type="spellEnd"/>
+      <w:r>
+        <w:rPr>
+          <w:rFonts w:ascii="Times New Roman" w:eastAsia="Times New Roman" w:hAnsi="Times New Roman" w:cs="Times New Roman"/>
+          <w:sz w:val="24"/>
+        </w:rPr>
+        <w:t xml:space="preserve">, após o </w:t>
+      </w:r>
+      <w:proofErr w:type="spellStart"/>
+      <w:r>
+        <w:rPr>
+          <w:rFonts w:ascii="Times New Roman" w:eastAsia="Times New Roman" w:hAnsi="Times New Roman" w:cs="Times New Roman"/>
+          <w:sz w:val="24"/>
+        </w:rPr>
+        <w:t>dev</w:t>
+      </w:r>
+      <w:proofErr w:type="spellEnd"/>
+      <w:r>
+        <w:rPr>
+          <w:rFonts w:ascii="Times New Roman" w:eastAsia="Times New Roman" w:hAnsi="Times New Roman" w:cs="Times New Roman"/>
+          <w:sz w:val="24"/>
+        </w:rPr>
+        <w:t xml:space="preserve"> aceitar a solicitação para fazer parte do projeto, o cliente terá que </w:t>
+      </w:r>
+      <w:proofErr w:type="spellStart"/>
+      <w:r>
+        <w:rPr>
+          <w:rFonts w:ascii="Times New Roman" w:eastAsia="Times New Roman" w:hAnsi="Times New Roman" w:cs="Times New Roman"/>
+          <w:sz w:val="24"/>
+        </w:rPr>
+        <w:t>por</w:t>
+      </w:r>
+      <w:proofErr w:type="spellEnd"/>
+      <w:r>
+        <w:rPr>
+          <w:rFonts w:ascii="Times New Roman" w:eastAsia="Times New Roman" w:hAnsi="Times New Roman" w:cs="Times New Roman"/>
+          <w:sz w:val="24"/>
+        </w:rPr>
+        <w:t xml:space="preserve"> os seguintes dados: o valor que foi combinado, o prazo para a execução do projeto e os casos de uso.</w:t>
       </w:r>
     </w:p>
     <w:p>
@@ -3388,7 +3958,23 @@
           <w:rFonts w:ascii="Times New Roman" w:eastAsia="Times New Roman" w:hAnsi="Times New Roman" w:cs="Times New Roman"/>
           <w:sz w:val="24"/>
         </w:rPr>
-        <w:t>RF-016 - O sistema exigirá, após o cliente e o Dev fazerem o cadastro, que assinem os termos de usabilidade e responsabilidade.</w:t>
+        <w:t xml:space="preserve">RF-016 - O sistema exigirá, após o cliente e o </w:t>
+      </w:r>
+      <w:proofErr w:type="spellStart"/>
+      <w:r>
+        <w:rPr>
+          <w:rFonts w:ascii="Times New Roman" w:eastAsia="Times New Roman" w:hAnsi="Times New Roman" w:cs="Times New Roman"/>
+          <w:sz w:val="24"/>
+        </w:rPr>
+        <w:t>Dev</w:t>
+      </w:r>
+      <w:proofErr w:type="spellEnd"/>
+      <w:r>
+        <w:rPr>
+          <w:rFonts w:ascii="Times New Roman" w:eastAsia="Times New Roman" w:hAnsi="Times New Roman" w:cs="Times New Roman"/>
+          <w:sz w:val="24"/>
+        </w:rPr>
+        <w:t xml:space="preserve"> fazerem o cadastro, que assinem os termos de usabilidade e responsabilidade.</w:t>
       </w:r>
     </w:p>
     <w:p>
@@ -3415,7 +4001,23 @@
           <w:rFonts w:ascii="Times New Roman" w:eastAsia="Times New Roman" w:hAnsi="Times New Roman" w:cs="Times New Roman"/>
           <w:sz w:val="24"/>
         </w:rPr>
-        <w:t>RF-017 - Após essas informações, o sistema gerará a "missão" do dev, com as fases a serem cumpridas.</w:t>
+        <w:t xml:space="preserve">RF-017 - Após essas informações, o sistema gerará a "missão" do </w:t>
+      </w:r>
+      <w:proofErr w:type="spellStart"/>
+      <w:r>
+        <w:rPr>
+          <w:rFonts w:ascii="Times New Roman" w:eastAsia="Times New Roman" w:hAnsi="Times New Roman" w:cs="Times New Roman"/>
+          <w:sz w:val="24"/>
+        </w:rPr>
+        <w:t>dev</w:t>
+      </w:r>
+      <w:proofErr w:type="spellEnd"/>
+      <w:r>
+        <w:rPr>
+          <w:rFonts w:ascii="Times New Roman" w:eastAsia="Times New Roman" w:hAnsi="Times New Roman" w:cs="Times New Roman"/>
+          <w:sz w:val="24"/>
+        </w:rPr>
+        <w:t>, com as fases a serem cumpridas.</w:t>
       </w:r>
     </w:p>
     <w:p>
@@ -3505,7 +4107,23 @@
           <w:rFonts w:ascii="Times New Roman" w:eastAsia="Times New Roman" w:hAnsi="Times New Roman" w:cs="Times New Roman"/>
           <w:sz w:val="24"/>
         </w:rPr>
-        <w:t xml:space="preserve">RNF-001 - Será compativel com os sistemas operacionais Windows 11 e Windows 10 </w:t>
+        <w:t xml:space="preserve">RNF-001 - Será </w:t>
+      </w:r>
+      <w:proofErr w:type="spellStart"/>
+      <w:r>
+        <w:rPr>
+          <w:rFonts w:ascii="Times New Roman" w:eastAsia="Times New Roman" w:hAnsi="Times New Roman" w:cs="Times New Roman"/>
+          <w:sz w:val="24"/>
+        </w:rPr>
+        <w:t>compativel</w:t>
+      </w:r>
+      <w:proofErr w:type="spellEnd"/>
+      <w:r>
+        <w:rPr>
+          <w:rFonts w:ascii="Times New Roman" w:eastAsia="Times New Roman" w:hAnsi="Times New Roman" w:cs="Times New Roman"/>
+          <w:sz w:val="24"/>
+        </w:rPr>
+        <w:t xml:space="preserve"> com os sistemas operacionais Windows 11 e Windows 10 </w:t>
       </w:r>
     </w:p>
     <w:p>
@@ -3641,7 +4259,23 @@
           <w:rFonts w:ascii="Times New Roman" w:eastAsia="Times New Roman" w:hAnsi="Times New Roman" w:cs="Times New Roman"/>
           <w:sz w:val="24"/>
         </w:rPr>
-        <w:t>RNF-006- O tempo de resposta do software devera ser menor que 10seg</w:t>
+        <w:t xml:space="preserve">RNF-006- O tempo de resposta do software </w:t>
+      </w:r>
+      <w:proofErr w:type="spellStart"/>
+      <w:r>
+        <w:rPr>
+          <w:rFonts w:ascii="Times New Roman" w:eastAsia="Times New Roman" w:hAnsi="Times New Roman" w:cs="Times New Roman"/>
+          <w:sz w:val="24"/>
+        </w:rPr>
+        <w:t>devera</w:t>
+      </w:r>
+      <w:proofErr w:type="spellEnd"/>
+      <w:r>
+        <w:rPr>
+          <w:rFonts w:ascii="Times New Roman" w:eastAsia="Times New Roman" w:hAnsi="Times New Roman" w:cs="Times New Roman"/>
+          <w:sz w:val="24"/>
+        </w:rPr>
+        <w:t xml:space="preserve"> ser menor que 10seg</w:t>
       </w:r>
     </w:p>
     <w:p>
@@ -4412,7 +5046,21 @@
               <w:rPr>
                 <w:rFonts w:ascii="Calibri" w:eastAsia="Calibri" w:hAnsi="Calibri" w:cs="Calibri"/>
               </w:rPr>
-              <w:t>Cadastro não é realizado por alguma informação incorreta digitada pelo usuário cliente, usuário cliente não apertano botão de cadastrar</w:t>
+              <w:t xml:space="preserve">Cadastro não é realizado por alguma informação incorreta digitada pelo usuário cliente, usuário cliente não </w:t>
+            </w:r>
+            <w:proofErr w:type="spellStart"/>
+            <w:r>
+              <w:rPr>
+                <w:rFonts w:ascii="Calibri" w:eastAsia="Calibri" w:hAnsi="Calibri" w:cs="Calibri"/>
+              </w:rPr>
+              <w:t>apertano</w:t>
+            </w:r>
+            <w:proofErr w:type="spellEnd"/>
+            <w:r>
+              <w:rPr>
+                <w:rFonts w:ascii="Calibri" w:eastAsia="Calibri" w:hAnsi="Calibri" w:cs="Calibri"/>
+              </w:rPr>
+              <w:t xml:space="preserve"> botão de cadastrar</w:t>
             </w:r>
           </w:p>
         </w:tc>
@@ -4826,8 +5474,20 @@
           <w:sz w:val="36"/>
           <w:szCs w:val="36"/>
         </w:rPr>
-        <w:t>Registrar Dev</w:t>
-      </w:r>
+        <w:t xml:space="preserve">Registrar </w:t>
+      </w:r>
+      <w:proofErr w:type="spellStart"/>
+      <w:r>
+        <w:rPr>
+          <w:rFonts w:ascii="Times New Roman" w:eastAsia="Times New Roman" w:hAnsi="Times New Roman" w:cs="Times New Roman"/>
+          <w:b/>
+          <w:bCs/>
+          <w:sz w:val="36"/>
+          <w:szCs w:val="36"/>
+        </w:rPr>
+        <w:t>Dev</w:t>
+      </w:r>
+      <w:proofErr w:type="spellEnd"/>
     </w:p>
     <w:tbl>
       <w:tblPr>
@@ -5382,7 +6042,49 @@
                 <w:rFonts w:ascii="Calibri" w:eastAsia="Calibri" w:hAnsi="Calibri" w:cs="Calibri"/>
               </w:rPr>
               <w:lastRenderedPageBreak/>
-              <w:t>digitada pelo usuário dev, usuário dev não apertano botão de cadastrar</w:t>
+              <w:t xml:space="preserve">digitada pelo usuário </w:t>
+            </w:r>
+            <w:proofErr w:type="spellStart"/>
+            <w:r>
+              <w:rPr>
+                <w:rFonts w:ascii="Calibri" w:eastAsia="Calibri" w:hAnsi="Calibri" w:cs="Calibri"/>
+              </w:rPr>
+              <w:t>dev</w:t>
+            </w:r>
+            <w:proofErr w:type="spellEnd"/>
+            <w:r>
+              <w:rPr>
+                <w:rFonts w:ascii="Calibri" w:eastAsia="Calibri" w:hAnsi="Calibri" w:cs="Calibri"/>
+              </w:rPr>
+              <w:t xml:space="preserve">, usuário </w:t>
+            </w:r>
+            <w:proofErr w:type="spellStart"/>
+            <w:r>
+              <w:rPr>
+                <w:rFonts w:ascii="Calibri" w:eastAsia="Calibri" w:hAnsi="Calibri" w:cs="Calibri"/>
+              </w:rPr>
+              <w:t>dev</w:t>
+            </w:r>
+            <w:proofErr w:type="spellEnd"/>
+            <w:r>
+              <w:rPr>
+                <w:rFonts w:ascii="Calibri" w:eastAsia="Calibri" w:hAnsi="Calibri" w:cs="Calibri"/>
+              </w:rPr>
+              <w:t xml:space="preserve"> não </w:t>
+            </w:r>
+            <w:proofErr w:type="spellStart"/>
+            <w:r>
+              <w:rPr>
+                <w:rFonts w:ascii="Calibri" w:eastAsia="Calibri" w:hAnsi="Calibri" w:cs="Calibri"/>
+              </w:rPr>
+              <w:t>apertano</w:t>
+            </w:r>
+            <w:proofErr w:type="spellEnd"/>
+            <w:r>
+              <w:rPr>
+                <w:rFonts w:ascii="Calibri" w:eastAsia="Calibri" w:hAnsi="Calibri" w:cs="Calibri"/>
+              </w:rPr>
+              <w:t xml:space="preserve"> botão de cadastrar</w:t>
             </w:r>
           </w:p>
         </w:tc>
@@ -5790,7 +6492,29 @@
           <w:sz w:val="36"/>
           <w:szCs w:val="36"/>
         </w:rPr>
-        <w:t>Visualizar Devs disponíveis para trabalho</w:t>
+        <w:t xml:space="preserve">Visualizar </w:t>
+      </w:r>
+      <w:proofErr w:type="spellStart"/>
+      <w:r>
+        <w:rPr>
+          <w:rFonts w:ascii="Times New Roman" w:eastAsia="Times New Roman" w:hAnsi="Times New Roman" w:cs="Times New Roman"/>
+          <w:b/>
+          <w:bCs/>
+          <w:sz w:val="36"/>
+          <w:szCs w:val="36"/>
+        </w:rPr>
+        <w:t>Devs</w:t>
+      </w:r>
+      <w:proofErr w:type="spellEnd"/>
+      <w:r>
+        <w:rPr>
+          <w:rFonts w:ascii="Times New Roman" w:eastAsia="Times New Roman" w:hAnsi="Times New Roman" w:cs="Times New Roman"/>
+          <w:b/>
+          <w:bCs/>
+          <w:sz w:val="36"/>
+          <w:szCs w:val="36"/>
+        </w:rPr>
+        <w:t xml:space="preserve"> disponíveis para trabalho</w:t>
       </w:r>
     </w:p>
     <w:tbl>
@@ -5936,7 +6660,21 @@
               <w:rPr>
                 <w:rFonts w:ascii="Calibri" w:eastAsia="Calibri" w:hAnsi="Calibri" w:cs="Calibri"/>
               </w:rPr>
-              <w:t xml:space="preserve">  Listar todos os usuário do tipo desenvolvedores, que estão disponíveis para realizar algum projeto</w:t>
+              <w:t xml:space="preserve">  Listar </w:t>
+            </w:r>
+            <w:proofErr w:type="gramStart"/>
+            <w:r>
+              <w:rPr>
+                <w:rFonts w:ascii="Calibri" w:eastAsia="Calibri" w:hAnsi="Calibri" w:cs="Calibri"/>
+              </w:rPr>
+              <w:t>todos os usuário</w:t>
+            </w:r>
+            <w:proofErr w:type="gramEnd"/>
+            <w:r>
+              <w:rPr>
+                <w:rFonts w:ascii="Calibri" w:eastAsia="Calibri" w:hAnsi="Calibri" w:cs="Calibri"/>
+              </w:rPr>
+              <w:t xml:space="preserve"> do tipo desenvolvedores, que estão disponíveis para realizar algum projeto</w:t>
             </w:r>
           </w:p>
         </w:tc>
@@ -6070,7 +6808,35 @@
               <w:rPr>
                 <w:rFonts w:ascii="Calibri" w:eastAsia="Calibri" w:hAnsi="Calibri" w:cs="Calibri"/>
               </w:rPr>
-              <w:t>Cliente que tem interesse em contratar algum dev para desenvolver seu projeto, e dev que tem interesse em desenvolver o projeto desse cliente</w:t>
+              <w:t xml:space="preserve">Cliente que tem interesse em contratar algum </w:t>
+            </w:r>
+            <w:proofErr w:type="spellStart"/>
+            <w:r>
+              <w:rPr>
+                <w:rFonts w:ascii="Calibri" w:eastAsia="Calibri" w:hAnsi="Calibri" w:cs="Calibri"/>
+              </w:rPr>
+              <w:t>dev</w:t>
+            </w:r>
+            <w:proofErr w:type="spellEnd"/>
+            <w:r>
+              <w:rPr>
+                <w:rFonts w:ascii="Calibri" w:eastAsia="Calibri" w:hAnsi="Calibri" w:cs="Calibri"/>
+              </w:rPr>
+              <w:t xml:space="preserve"> para desenvolver seu projeto, e </w:t>
+            </w:r>
+            <w:proofErr w:type="spellStart"/>
+            <w:r>
+              <w:rPr>
+                <w:rFonts w:ascii="Calibri" w:eastAsia="Calibri" w:hAnsi="Calibri" w:cs="Calibri"/>
+              </w:rPr>
+              <w:t>dev</w:t>
+            </w:r>
+            <w:proofErr w:type="spellEnd"/>
+            <w:r>
+              <w:rPr>
+                <w:rFonts w:ascii="Calibri" w:eastAsia="Calibri" w:hAnsi="Calibri" w:cs="Calibri"/>
+              </w:rPr>
+              <w:t xml:space="preserve"> que tem interesse em desenvolver o projeto desse cliente</w:t>
             </w:r>
           </w:p>
         </w:tc>
@@ -6204,7 +6970,21 @@
               <w:rPr>
                 <w:rFonts w:ascii="Calibri" w:eastAsia="Calibri" w:hAnsi="Calibri" w:cs="Calibri"/>
               </w:rPr>
-              <w:t>Banco de dados estar funcionando para poder retornar todos os devs cadastrados e disponíveis para trabalho</w:t>
+              <w:t xml:space="preserve">Banco de dados estar funcionando para poder retornar todos os </w:t>
+            </w:r>
+            <w:proofErr w:type="spellStart"/>
+            <w:r>
+              <w:rPr>
+                <w:rFonts w:ascii="Calibri" w:eastAsia="Calibri" w:hAnsi="Calibri" w:cs="Calibri"/>
+              </w:rPr>
+              <w:t>devs</w:t>
+            </w:r>
+            <w:proofErr w:type="spellEnd"/>
+            <w:r>
+              <w:rPr>
+                <w:rFonts w:ascii="Calibri" w:eastAsia="Calibri" w:hAnsi="Calibri" w:cs="Calibri"/>
+              </w:rPr>
+              <w:t xml:space="preserve"> cadastrados e disponíveis para trabalho</w:t>
             </w:r>
           </w:p>
         </w:tc>
@@ -6271,7 +7051,35 @@
               <w:rPr>
                 <w:rFonts w:ascii="Calibri" w:eastAsia="Calibri" w:hAnsi="Calibri" w:cs="Calibri"/>
               </w:rPr>
-              <w:t>Cliente clica no botão de listar os devs, e então é retornado uma lista de devs para ele</w:t>
+              <w:t xml:space="preserve">Cliente clica no botão de listar os </w:t>
+            </w:r>
+            <w:proofErr w:type="spellStart"/>
+            <w:r>
+              <w:rPr>
+                <w:rFonts w:ascii="Calibri" w:eastAsia="Calibri" w:hAnsi="Calibri" w:cs="Calibri"/>
+              </w:rPr>
+              <w:t>devs</w:t>
+            </w:r>
+            <w:proofErr w:type="spellEnd"/>
+            <w:r>
+              <w:rPr>
+                <w:rFonts w:ascii="Calibri" w:eastAsia="Calibri" w:hAnsi="Calibri" w:cs="Calibri"/>
+              </w:rPr>
+              <w:t xml:space="preserve">, e então é retornado uma lista de </w:t>
+            </w:r>
+            <w:proofErr w:type="spellStart"/>
+            <w:r>
+              <w:rPr>
+                <w:rFonts w:ascii="Calibri" w:eastAsia="Calibri" w:hAnsi="Calibri" w:cs="Calibri"/>
+              </w:rPr>
+              <w:t>devs</w:t>
+            </w:r>
+            <w:proofErr w:type="spellEnd"/>
+            <w:r>
+              <w:rPr>
+                <w:rFonts w:ascii="Calibri" w:eastAsia="Calibri" w:hAnsi="Calibri" w:cs="Calibri"/>
+              </w:rPr>
+              <w:t xml:space="preserve"> para ele</w:t>
             </w:r>
           </w:p>
         </w:tc>
@@ -6338,8 +7146,30 @@
               <w:rPr>
                 <w:rFonts w:ascii="Calibri" w:eastAsia="Calibri" w:hAnsi="Calibri" w:cs="Calibri"/>
               </w:rPr>
-              <w:t>Nenhum dev disponível para trabalho e então não há nenhum retorno, erro no banco de dados o que impossibilita o retorno dos devs</w:t>
-            </w:r>
+              <w:t xml:space="preserve">Nenhum </w:t>
+            </w:r>
+            <w:proofErr w:type="spellStart"/>
+            <w:r>
+              <w:rPr>
+                <w:rFonts w:ascii="Calibri" w:eastAsia="Calibri" w:hAnsi="Calibri" w:cs="Calibri"/>
+              </w:rPr>
+              <w:t>dev</w:t>
+            </w:r>
+            <w:proofErr w:type="spellEnd"/>
+            <w:r>
+              <w:rPr>
+                <w:rFonts w:ascii="Calibri" w:eastAsia="Calibri" w:hAnsi="Calibri" w:cs="Calibri"/>
+              </w:rPr>
+              <w:t xml:space="preserve"> disponível para trabalho e então não há nenhum retorno, erro no banco de dados o que impossibilita o retorno dos </w:t>
+            </w:r>
+            <w:proofErr w:type="spellStart"/>
+            <w:r>
+              <w:rPr>
+                <w:rFonts w:ascii="Calibri" w:eastAsia="Calibri" w:hAnsi="Calibri" w:cs="Calibri"/>
+              </w:rPr>
+              <w:t>devs</w:t>
+            </w:r>
+            <w:proofErr w:type="spellEnd"/>
           </w:p>
         </w:tc>
       </w:tr>
@@ -6588,7 +7418,21 @@
               <w:rPr>
                 <w:rFonts w:ascii="Calibri" w:eastAsia="Calibri" w:hAnsi="Calibri" w:cs="Calibri"/>
               </w:rPr>
-              <w:t>Toda vez que um cliente querer um dev para seu projeto</w:t>
+              <w:t xml:space="preserve">Toda vez que um cliente querer um </w:t>
+            </w:r>
+            <w:proofErr w:type="spellStart"/>
+            <w:r>
+              <w:rPr>
+                <w:rFonts w:ascii="Calibri" w:eastAsia="Calibri" w:hAnsi="Calibri" w:cs="Calibri"/>
+              </w:rPr>
+              <w:t>dev</w:t>
+            </w:r>
+            <w:proofErr w:type="spellEnd"/>
+            <w:r>
+              <w:rPr>
+                <w:rFonts w:ascii="Calibri" w:eastAsia="Calibri" w:hAnsi="Calibri" w:cs="Calibri"/>
+              </w:rPr>
+              <w:t xml:space="preserve"> para seu projeto</w:t>
             </w:r>
           </w:p>
         </w:tc>
@@ -6875,8 +7719,8 @@
         </w:rPr>
         <w:lastRenderedPageBreak/>
         <w:drawing>
-          <wp:inline distT="0" distB="0" distL="0" distR="0" wp14:anchorId="2A03735E" wp14:editId="2DFDAFD9">
-            <wp:extent cx="5943600" cy="4945380"/>
+          <wp:inline distT="0" distB="0" distL="0" distR="0" wp14:anchorId="41ADF077" wp14:editId="635614BF">
+            <wp:extent cx="5943600" cy="4128135"/>
             <wp:effectExtent l="0" t="0" r="0" b="0"/>
             <wp:docPr id="1" name="Imagem 1"/>
             <wp:cNvGraphicFramePr>
@@ -6898,7 +7742,7 @@
                   <pic:spPr>
                     <a:xfrm>
                       <a:off x="0" y="0"/>
-                      <a:ext cx="5943600" cy="4945380"/>
+                      <a:ext cx="5943600" cy="4128135"/>
                     </a:xfrm>
                     <a:prstGeom prst="rect">
                       <a:avLst/>

</xml_diff>

<commit_message>
diagrama de entidades corrigido
</commit_message>
<xml_diff>
--- a/_Projeto Integrador.docx
+++ b/_Projeto Integrador.docx
@@ -1048,7 +1048,7 @@
           <v:rect id="rectole0000000000" o:spid="_x0000_i1025" style="width:636pt;height:357pt" o:ole="" o:preferrelative="t" stroked="f">
             <v:imagedata r:id="rId5" o:title=""/>
           </v:rect>
-          <o:OLEObject Type="Embed" ProgID="StaticMetafile" ShapeID="rectole0000000000" DrawAspect="Content" ObjectID="_1731703998" r:id="rId6"/>
+          <o:OLEObject Type="Embed" ProgID="StaticMetafile" ShapeID="rectole0000000000" DrawAspect="Content" ObjectID="_1731704140" r:id="rId6"/>
         </w:object>
       </w:r>
     </w:p>
@@ -2604,7 +2604,7 @@
           <v:rect id="rectole0000000001" o:spid="_x0000_i1026" style="width:415.5pt;height:296.25pt" o:ole="" o:preferrelative="t" stroked="f">
             <v:imagedata r:id="rId7" o:title=""/>
           </v:rect>
-          <o:OLEObject Type="Embed" ProgID="StaticMetafile" ShapeID="rectole0000000001" DrawAspect="Content" ObjectID="_1731703999" r:id="rId8"/>
+          <o:OLEObject Type="Embed" ProgID="StaticMetafile" ShapeID="rectole0000000001" DrawAspect="Content" ObjectID="_1731704141" r:id="rId8"/>
         </w:object>
       </w:r>
     </w:p>
@@ -2626,7 +2626,7 @@
           <v:rect id="rectole0000000002" o:spid="_x0000_i1027" style="width:415.5pt;height:294.75pt" o:ole="" o:preferrelative="t" stroked="f">
             <v:imagedata r:id="rId9" o:title=""/>
           </v:rect>
-          <o:OLEObject Type="Embed" ProgID="StaticMetafile" ShapeID="rectole0000000002" DrawAspect="Content" ObjectID="_1731704000" r:id="rId10"/>
+          <o:OLEObject Type="Embed" ProgID="StaticMetafile" ShapeID="rectole0000000002" DrawAspect="Content" ObjectID="_1731704142" r:id="rId10"/>
         </w:object>
       </w:r>
     </w:p>
@@ -2648,7 +2648,7 @@
           <v:rect id="rectole0000000003" o:spid="_x0000_i1028" style="width:415.5pt;height:296.25pt" o:ole="" o:preferrelative="t" stroked="f">
             <v:imagedata r:id="rId11" o:title=""/>
           </v:rect>
-          <o:OLEObject Type="Embed" ProgID="StaticMetafile" ShapeID="rectole0000000003" DrawAspect="Content" ObjectID="_1731704001" r:id="rId12"/>
+          <o:OLEObject Type="Embed" ProgID="StaticMetafile" ShapeID="rectole0000000003" DrawAspect="Content" ObjectID="_1731704143" r:id="rId12"/>
         </w:object>
       </w:r>
     </w:p>
@@ -7754,6 +7754,19 @@
           </wp:inline>
         </w:drawing>
       </w:r>
+    </w:p>
+    <w:p>
+      <w:pPr>
+        <w:keepNext/>
+        <w:keepLines/>
+        <w:spacing w:before="480" w:after="240" w:line="360" w:lineRule="auto"/>
+        <w:rPr>
+          <w:rFonts w:ascii="Times New Roman" w:eastAsia="Times New Roman" w:hAnsi="Times New Roman" w:cs="Times New Roman"/>
+          <w:b/>
+          <w:sz w:val="36"/>
+          <w:u w:val="single"/>
+        </w:rPr>
+      </w:pPr>
     </w:p>
     <w:sectPr>
       <w:pgSz w:w="12240" w:h="15840"/>

</xml_diff>

<commit_message>
Correção diagramas de classes e de  casos de uso
</commit_message>
<xml_diff>
--- a/_Projeto Integrador.docx
+++ b/_Projeto Integrador.docx
@@ -1048,7 +1048,7 @@
           <v:rect id="rectole0000000000" o:spid="_x0000_i1025" style="width:636pt;height:357pt" o:ole="" o:preferrelative="t" stroked="f">
             <v:imagedata r:id="rId5" o:title=""/>
           </v:rect>
-          <o:OLEObject Type="Embed" ProgID="StaticMetafile" ShapeID="rectole0000000000" DrawAspect="Content" ObjectID="_1731704140" r:id="rId6"/>
+          <o:OLEObject Type="Embed" ProgID="StaticMetafile" ShapeID="rectole0000000000" DrawAspect="Content" ObjectID="_1731877932" r:id="rId6"/>
         </w:object>
       </w:r>
     </w:p>
@@ -2604,7 +2604,7 @@
           <v:rect id="rectole0000000001" o:spid="_x0000_i1026" style="width:415.5pt;height:296.25pt" o:ole="" o:preferrelative="t" stroked="f">
             <v:imagedata r:id="rId7" o:title=""/>
           </v:rect>
-          <o:OLEObject Type="Embed" ProgID="StaticMetafile" ShapeID="rectole0000000001" DrawAspect="Content" ObjectID="_1731704141" r:id="rId8"/>
+          <o:OLEObject Type="Embed" ProgID="StaticMetafile" ShapeID="rectole0000000001" DrawAspect="Content" ObjectID="_1731877933" r:id="rId8"/>
         </w:object>
       </w:r>
     </w:p>
@@ -2626,7 +2626,7 @@
           <v:rect id="rectole0000000002" o:spid="_x0000_i1027" style="width:415.5pt;height:294.75pt" o:ole="" o:preferrelative="t" stroked="f">
             <v:imagedata r:id="rId9" o:title=""/>
           </v:rect>
-          <o:OLEObject Type="Embed" ProgID="StaticMetafile" ShapeID="rectole0000000002" DrawAspect="Content" ObjectID="_1731704142" r:id="rId10"/>
+          <o:OLEObject Type="Embed" ProgID="StaticMetafile" ShapeID="rectole0000000002" DrawAspect="Content" ObjectID="_1731877934" r:id="rId10"/>
         </w:object>
       </w:r>
     </w:p>
@@ -2648,7 +2648,7 @@
           <v:rect id="rectole0000000003" o:spid="_x0000_i1028" style="width:415.5pt;height:296.25pt" o:ole="" o:preferrelative="t" stroked="f">
             <v:imagedata r:id="rId11" o:title=""/>
           </v:rect>
-          <o:OLEObject Type="Embed" ProgID="StaticMetafile" ShapeID="rectole0000000003" DrawAspect="Content" ObjectID="_1731704143" r:id="rId12"/>
+          <o:OLEObject Type="Embed" ProgID="StaticMetafile" ShapeID="rectole0000000003" DrawAspect="Content" ObjectID="_1731877935" r:id="rId12"/>
         </w:object>
       </w:r>
     </w:p>
@@ -4410,14 +4410,21 @@
       </w:pPr>
       <w:r>
         <w:rPr>
+          <w:rFonts w:ascii="Times New Roman" w:eastAsia="Times New Roman" w:hAnsi="Times New Roman" w:cs="Times New Roman"/>
+          <w:b/>
+          <w:bCs/>
           <w:noProof/>
+          <w:color w:val="70AD47" w:themeColor="accent6"/>
+          <w:sz w:val="36"/>
+          <w:szCs w:val="36"/>
+          <w:u w:val="single"/>
         </w:rPr>
         <w:lastRenderedPageBreak/>
         <w:drawing>
-          <wp:inline distT="0" distB="0" distL="0" distR="0" wp14:anchorId="50A38E45" wp14:editId="49F9B64C">
-            <wp:extent cx="6858198" cy="7203360"/>
+          <wp:inline distT="0" distB="0" distL="0" distR="0" wp14:anchorId="01D8C235" wp14:editId="7AB8F6AE">
+            <wp:extent cx="5943600" cy="6243320"/>
             <wp:effectExtent l="0" t="0" r="0" b="0"/>
-            <wp:docPr id="636371553" name="Imagem 636371553"/>
+            <wp:docPr id="4" name="Imagem 4"/>
             <wp:cNvGraphicFramePr>
               <a:graphicFrameLocks xmlns:a="http://schemas.openxmlformats.org/drawingml/2006/main" noChangeAspect="1"/>
             </wp:cNvGraphicFramePr>
@@ -4425,7 +4432,7 @@
               <a:graphicData uri="http://schemas.openxmlformats.org/drawingml/2006/picture">
                 <pic:pic xmlns:pic="http://schemas.openxmlformats.org/drawingml/2006/picture">
                   <pic:nvPicPr>
-                    <pic:cNvPr id="0" name=""/>
+                    <pic:cNvPr id="4" name="Imagem 4"/>
                     <pic:cNvPicPr/>
                   </pic:nvPicPr>
                   <pic:blipFill>
@@ -4443,7 +4450,7 @@
                   <pic:spPr>
                     <a:xfrm>
                       <a:off x="0" y="0"/>
-                      <a:ext cx="6858198" cy="7203360"/>
+                      <a:ext cx="5943600" cy="6243320"/>
                     </a:xfrm>
                     <a:prstGeom prst="rect">
                       <a:avLst/>
@@ -4487,6 +4494,19 @@
         <w:lastRenderedPageBreak/>
         <w:t>Especificação dos Casos de Uso</w:t>
       </w:r>
+    </w:p>
+    <w:p>
+      <w:pPr>
+        <w:keepNext/>
+        <w:spacing w:before="120" w:after="240" w:line="360" w:lineRule="auto"/>
+        <w:rPr>
+          <w:rFonts w:ascii="Times New Roman" w:eastAsia="Times New Roman" w:hAnsi="Times New Roman" w:cs="Times New Roman"/>
+          <w:b/>
+          <w:bCs/>
+          <w:sz w:val="28"/>
+          <w:szCs w:val="28"/>
+        </w:rPr>
+      </w:pPr>
     </w:p>
     <w:p>
       <w:pPr>
@@ -5968,7 +5988,14 @@
               <w:rPr>
                 <w:rFonts w:ascii="Calibri" w:eastAsia="Calibri" w:hAnsi="Calibri" w:cs="Calibri"/>
               </w:rPr>
-              <w:t>Cadastro é realizado com sucesso e o desenvolvedor pode se candidatar a um projeto proposto</w:t>
+              <w:t xml:space="preserve">Cadastro é realizado com sucesso e o desenvolvedor pode se </w:t>
+            </w:r>
+            <w:r>
+              <w:rPr>
+                <w:rFonts w:ascii="Calibri" w:eastAsia="Calibri" w:hAnsi="Calibri" w:cs="Calibri"/>
+              </w:rPr>
+              <w:lastRenderedPageBreak/>
+              <w:t>candidatar a um projeto proposto</w:t>
             </w:r>
           </w:p>
         </w:tc>
@@ -6004,6 +6031,7 @@
                 <w:sz w:val="24"/>
                 <w:szCs w:val="24"/>
               </w:rPr>
+              <w:lastRenderedPageBreak/>
               <w:t>Cenários alternativos</w:t>
             </w:r>
           </w:p>
@@ -6035,14 +6063,7 @@
               <w:rPr>
                 <w:rFonts w:ascii="Calibri" w:eastAsia="Calibri" w:hAnsi="Calibri" w:cs="Calibri"/>
               </w:rPr>
-              <w:t xml:space="preserve">Cadastro não é realizado por alguma informação incorreta </w:t>
-            </w:r>
-            <w:r>
-              <w:rPr>
-                <w:rFonts w:ascii="Calibri" w:eastAsia="Calibri" w:hAnsi="Calibri" w:cs="Calibri"/>
-              </w:rPr>
-              <w:lastRenderedPageBreak/>
-              <w:t xml:space="preserve">digitada pelo usuário </w:t>
+              <w:t xml:space="preserve">Cadastro não é realizado por alguma informação incorreta digitada pelo usuário </w:t>
             </w:r>
             <w:proofErr w:type="spellStart"/>
             <w:r>
@@ -6120,7 +6141,6 @@
                 <w:sz w:val="24"/>
                 <w:szCs w:val="24"/>
               </w:rPr>
-              <w:lastRenderedPageBreak/>
               <w:t>Variantes</w:t>
             </w:r>
           </w:p>
@@ -7603,17 +7623,22 @@
           <w:rFonts w:ascii="Times" w:eastAsia="Times" w:hAnsi="Times" w:cs="Times"/>
           <w:b/>
           <w:sz w:val="36"/>
-        </w:rPr>
-      </w:pPr>
-      <w:r>
-        <w:rPr>
+          <w:u w:val="single"/>
+        </w:rPr>
+      </w:pPr>
+      <w:r>
+        <w:rPr>
+          <w:rFonts w:ascii="Times" w:eastAsia="Times" w:hAnsi="Times" w:cs="Times"/>
+          <w:b/>
           <w:noProof/>
-        </w:rPr>
+          <w:sz w:val="36"/>
+        </w:rPr>
+        <w:lastRenderedPageBreak/>
         <w:drawing>
-          <wp:inline distT="0" distB="0" distL="0" distR="0" wp14:anchorId="4A2E8CDB" wp14:editId="2B652600">
-            <wp:extent cx="5943600" cy="3983990"/>
+          <wp:inline distT="0" distB="0" distL="0" distR="0" wp14:anchorId="513748A4" wp14:editId="10562AD8">
+            <wp:extent cx="5943600" cy="8108315"/>
             <wp:effectExtent l="0" t="0" r="0" b="0"/>
-            <wp:docPr id="3" name="Imagem 3"/>
+            <wp:docPr id="5" name="Imagem 5"/>
             <wp:cNvGraphicFramePr>
               <a:graphicFrameLocks xmlns:a="http://schemas.openxmlformats.org/drawingml/2006/main" noChangeAspect="1"/>
             </wp:cNvGraphicFramePr>
@@ -7621,11 +7646,17 @@
               <a:graphicData uri="http://schemas.openxmlformats.org/drawingml/2006/picture">
                 <pic:pic xmlns:pic="http://schemas.openxmlformats.org/drawingml/2006/picture">
                   <pic:nvPicPr>
-                    <pic:cNvPr id="1" name=""/>
+                    <pic:cNvPr id="5" name="Imagem 5"/>
                     <pic:cNvPicPr/>
                   </pic:nvPicPr>
                   <pic:blipFill>
-                    <a:blip r:embed="rId14"/>
+                    <a:blip r:embed="rId14" cstate="print">
+                      <a:extLst>
+                        <a:ext uri="{28A0092B-C50C-407E-A947-70E740481C1C}">
+                          <a14:useLocalDpi xmlns:a14="http://schemas.microsoft.com/office/drawing/2010/main" val="0"/>
+                        </a:ext>
+                      </a:extLst>
+                    </a:blip>
                     <a:stretch>
                       <a:fillRect/>
                     </a:stretch>
@@ -7633,7 +7664,7 @@
                   <pic:spPr>
                     <a:xfrm>
                       <a:off x="0" y="0"/>
-                      <a:ext cx="5943600" cy="3983990"/>
+                      <a:ext cx="5943600" cy="8108315"/>
                     </a:xfrm>
                     <a:prstGeom prst="rect">
                       <a:avLst/>
@@ -7667,6 +7698,7 @@
           <w:b/>
           <w:sz w:val="36"/>
         </w:rPr>
+        <w:lastRenderedPageBreak/>
         <w:t>Demais diagrama</w:t>
       </w:r>
       <w:r>
@@ -7691,6 +7723,7 @@
           <w:rFonts w:ascii="Times New Roman" w:eastAsia="Times New Roman" w:hAnsi="Times New Roman" w:cs="Times New Roman"/>
           <w:b/>
           <w:sz w:val="36"/>
+          <w:u w:val="single"/>
         </w:rPr>
       </w:pPr>
       <w:r>
@@ -7698,6 +7731,7 @@
           <w:rFonts w:ascii="Times New Roman" w:eastAsia="Times New Roman" w:hAnsi="Times New Roman" w:cs="Times New Roman"/>
           <w:b/>
           <w:sz w:val="36"/>
+          <w:u w:val="single"/>
         </w:rPr>
         <w:t>Diagrama de entidades e relacionamento</w:t>
       </w:r>
@@ -7711,16 +7745,16 @@
           <w:rFonts w:ascii="Times New Roman" w:eastAsia="Times New Roman" w:hAnsi="Times New Roman" w:cs="Times New Roman"/>
           <w:b/>
           <w:sz w:val="36"/>
+          <w:u w:val="single"/>
         </w:rPr>
       </w:pPr>
       <w:r>
         <w:rPr>
           <w:noProof/>
         </w:rPr>
-        <w:lastRenderedPageBreak/>
         <w:drawing>
-          <wp:inline distT="0" distB="0" distL="0" distR="0" wp14:anchorId="41ADF077" wp14:editId="635614BF">
-            <wp:extent cx="5943600" cy="4128135"/>
+          <wp:inline distT="0" distB="0" distL="0" distR="0" wp14:anchorId="47BAFBDF" wp14:editId="462CDEE1">
+            <wp:extent cx="5943600" cy="4558030"/>
             <wp:effectExtent l="0" t="0" r="0" b="0"/>
             <wp:docPr id="1" name="Imagem 1"/>
             <wp:cNvGraphicFramePr>
@@ -7742,7 +7776,7 @@
                   <pic:spPr>
                     <a:xfrm>
                       <a:off x="0" y="0"/>
-                      <a:ext cx="5943600" cy="4128135"/>
+                      <a:ext cx="5943600" cy="4558030"/>
                     </a:xfrm>
                     <a:prstGeom prst="rect">
                       <a:avLst/>

</xml_diff>